<commit_message>
Creating models and repository
</commit_message>
<xml_diff>
--- a/Database model.docx
+++ b/Database model.docx
@@ -278,6 +278,19 @@
         <w:rPr>
           <w:lang w:val="en-US"/>
         </w:rPr>
+        <w:t>Many to many between parking and user</w:t>
+      </w:r>
+    </w:p>
+    <w:p>
+      <w:pPr>
+        <w:rPr>
+          <w:lang w:val="en-US"/>
+        </w:rPr>
+      </w:pPr>
+      <w:r>
+        <w:rPr>
+          <w:lang w:val="en-US"/>
+        </w:rPr>
         <w:t>Parking</w:t>
       </w:r>
     </w:p>
@@ -469,13 +482,7 @@
               <w:rPr>
                 <w:lang w:val="en-US"/>
               </w:rPr>
-              <w:t>n</w:t>
-            </w:r>
-            <w:r>
-              <w:rPr>
-                <w:lang w:val="en-US"/>
-              </w:rPr>
-              <w:t>varchar</w:t>
+              <w:t>nvarchar</w:t>
             </w:r>
           </w:p>
         </w:tc>
@@ -589,7 +596,19 @@
               <w:rPr>
                 <w:lang w:val="en-US"/>
               </w:rPr>
-              <w:t>FreParkingEndTime</w:t>
+              <w:t>Fr</w:t>
+            </w:r>
+            <w:r>
+              <w:rPr>
+                <w:lang w:val="en-US"/>
+              </w:rPr>
+              <w:t>e</w:t>
+            </w:r>
+            <w:r>
+              <w:rPr>
+                <w:lang w:val="en-US"/>
+              </w:rPr>
+              <w:t>eParkingEndTime</w:t>
             </w:r>
           </w:p>
         </w:tc>
@@ -630,10 +649,27 @@
         <w:rPr>
           <w:lang w:val="en-US"/>
         </w:rPr>
+        <w:t>One to many between user and feedback</w:t>
+      </w:r>
+    </w:p>
+    <w:p>
+      <w:pPr>
+        <w:rPr>
+          <w:lang w:val="en-US"/>
+        </w:rPr>
+      </w:pPr>
+      <w:r>
+        <w:rPr>
+          <w:lang w:val="en-US"/>
+        </w:rPr>
+        <w:t>Parking</w:t>
+      </w:r>
+      <w:r>
+        <w:rPr>
+          <w:lang w:val="en-US"/>
+        </w:rPr>
         <w:t>Feedback</w:t>
       </w:r>
-      <w:bookmarkStart w:id="0" w:name="_GoBack"/>
-      <w:bookmarkEnd w:id="0"/>
     </w:p>
     <w:tbl>
       <w:tblPr>
@@ -717,7 +753,7 @@
               <w:rPr>
                 <w:lang w:val="en-US"/>
               </w:rPr>
-              <w:t>UserID</w:t>
+              <w:t>ID</w:t>
             </w:r>
           </w:p>
         </w:tc>
@@ -761,25 +797,25 @@
               <w:rPr>
                 <w:lang w:val="en-US"/>
               </w:rPr>
-              <w:t>ParkingID</w:t>
-            </w:r>
-          </w:p>
-        </w:tc>
-        <w:tc>
-          <w:tcPr>
-            <w:tcW w:w="3005" w:type="dxa"/>
-          </w:tcPr>
-          <w:p>
-            <w:pPr>
-              <w:rPr>
-                <w:lang w:val="en-US"/>
-              </w:rPr>
-            </w:pPr>
-            <w:r>
-              <w:rPr>
-                <w:lang w:val="en-US"/>
-              </w:rPr>
-              <w:t>Int</w:t>
+              <w:t>FirstName</w:t>
+            </w:r>
+          </w:p>
+        </w:tc>
+        <w:tc>
+          <w:tcPr>
+            <w:tcW w:w="3005" w:type="dxa"/>
+          </w:tcPr>
+          <w:p>
+            <w:pPr>
+              <w:rPr>
+                <w:lang w:val="en-US"/>
+              </w:rPr>
+            </w:pPr>
+            <w:r>
+              <w:rPr>
+                <w:lang w:val="en-US"/>
+              </w:rPr>
+              <w:t>nvarchar</w:t>
             </w:r>
           </w:p>
         </w:tc>
@@ -805,26 +841,28 @@
               <w:rPr>
                 <w:lang w:val="en-US"/>
               </w:rPr>
-              <w:t>Rate</w:t>
-            </w:r>
-          </w:p>
-        </w:tc>
-        <w:tc>
-          <w:tcPr>
-            <w:tcW w:w="3005" w:type="dxa"/>
-          </w:tcPr>
-          <w:p>
-            <w:pPr>
-              <w:rPr>
-                <w:lang w:val="en-US"/>
-              </w:rPr>
-            </w:pPr>
-            <w:r>
-              <w:rPr>
-                <w:lang w:val="en-US"/>
-              </w:rPr>
-              <w:t>Smallint</w:t>
-            </w:r>
+              <w:t>LastName</w:t>
+            </w:r>
+          </w:p>
+        </w:tc>
+        <w:tc>
+          <w:tcPr>
+            <w:tcW w:w="3005" w:type="dxa"/>
+          </w:tcPr>
+          <w:p>
+            <w:pPr>
+              <w:rPr>
+                <w:lang w:val="en-US"/>
+              </w:rPr>
+            </w:pPr>
+            <w:r>
+              <w:rPr>
+                <w:lang w:val="en-US"/>
+              </w:rPr>
+              <w:t>nvarchar</w:t>
+            </w:r>
+            <w:bookmarkStart w:id="0" w:name="_GoBack"/>
+            <w:bookmarkEnd w:id="0"/>
           </w:p>
         </w:tc>
         <w:tc>
@@ -849,6 +887,94 @@
               <w:rPr>
                 <w:lang w:val="en-US"/>
               </w:rPr>
+              <w:t>ParkingID</w:t>
+            </w:r>
+          </w:p>
+        </w:tc>
+        <w:tc>
+          <w:tcPr>
+            <w:tcW w:w="3005" w:type="dxa"/>
+          </w:tcPr>
+          <w:p>
+            <w:pPr>
+              <w:rPr>
+                <w:lang w:val="en-US"/>
+              </w:rPr>
+            </w:pPr>
+            <w:r>
+              <w:rPr>
+                <w:lang w:val="en-US"/>
+              </w:rPr>
+              <w:t>Int</w:t>
+            </w:r>
+          </w:p>
+        </w:tc>
+        <w:tc>
+          <w:tcPr>
+            <w:tcW w:w="3006" w:type="dxa"/>
+          </w:tcPr>
+          <w:p/>
+        </w:tc>
+      </w:tr>
+      <w:tr>
+        <w:tc>
+          <w:tcPr>
+            <w:tcW w:w="3005" w:type="dxa"/>
+          </w:tcPr>
+          <w:p>
+            <w:pPr>
+              <w:rPr>
+                <w:lang w:val="en-US"/>
+              </w:rPr>
+            </w:pPr>
+            <w:r>
+              <w:rPr>
+                <w:lang w:val="en-US"/>
+              </w:rPr>
+              <w:t>Rate</w:t>
+            </w:r>
+          </w:p>
+        </w:tc>
+        <w:tc>
+          <w:tcPr>
+            <w:tcW w:w="3005" w:type="dxa"/>
+          </w:tcPr>
+          <w:p>
+            <w:pPr>
+              <w:rPr>
+                <w:lang w:val="en-US"/>
+              </w:rPr>
+            </w:pPr>
+            <w:r>
+              <w:rPr>
+                <w:lang w:val="en-US"/>
+              </w:rPr>
+              <w:t>Smallint</w:t>
+            </w:r>
+          </w:p>
+        </w:tc>
+        <w:tc>
+          <w:tcPr>
+            <w:tcW w:w="3006" w:type="dxa"/>
+          </w:tcPr>
+          <w:p/>
+        </w:tc>
+      </w:tr>
+      <w:tr>
+        <w:tc>
+          <w:tcPr>
+            <w:tcW w:w="3005" w:type="dxa"/>
+          </w:tcPr>
+          <w:p>
+            <w:pPr>
+              <w:rPr>
+                <w:lang w:val="en-US"/>
+              </w:rPr>
+            </w:pPr>
+            <w:r>
+              <w:rPr>
+                <w:lang w:val="en-US"/>
+              </w:rPr>
               <w:t>Comment</w:t>
             </w:r>
           </w:p>
@@ -875,7 +1001,19 @@
           <w:tcPr>
             <w:tcW w:w="3006" w:type="dxa"/>
           </w:tcPr>
-          <w:p/>
+          <w:p>
+            <w:pPr>
+              <w:rPr>
+                <w:lang w:val="en-US"/>
+              </w:rPr>
+            </w:pPr>
+            <w:r>
+              <w:rPr>
+                <w:lang w:val="en-US"/>
+              </w:rPr>
+              <w:t>null</w:t>
+            </w:r>
+          </w:p>
         </w:tc>
       </w:tr>
     </w:tbl>

</xml_diff>